<commit_message>
feat: update thesis document with detailed project objectives and methods
</commit_message>
<xml_diff>
--- a/thesis/docx/tn-da21ttb-phamhuuloc-DCCT.docx
+++ b/thesis/docx/tn-da21ttb-phamhuuloc-DCCT.docx
@@ -463,6 +463,8 @@
       <w:r>
         <w:rPr>
           <w:rFonts w:ascii="Times New Roman" w:hAnsi="Times New Roman" w:cs="Times New Roman"/>
+          <w:b/>
+          <w:bCs/>
           <w:sz w:val="24"/>
           <w:szCs w:val="24"/>
         </w:rPr>
@@ -471,6 +473,8 @@
       <w:r>
         <w:rPr>
           <w:rFonts w:ascii="Times New Roman" w:hAnsi="Times New Roman" w:cs="Times New Roman"/>
+          <w:b/>
+          <w:bCs/>
           <w:sz w:val="24"/>
           <w:szCs w:val="24"/>
         </w:rPr>
@@ -479,6 +483,8 @@
       <w:r>
         <w:rPr>
           <w:rFonts w:ascii="Times New Roman" w:hAnsi="Times New Roman" w:cs="Times New Roman"/>
+          <w:b/>
+          <w:bCs/>
           <w:sz w:val="24"/>
           <w:szCs w:val="24"/>
         </w:rPr>
@@ -487,6 +493,8 @@
       <w:r>
         <w:rPr>
           <w:rFonts w:ascii="Times New Roman" w:hAnsi="Times New Roman" w:cs="Times New Roman"/>
+          <w:b/>
+          <w:bCs/>
           <w:sz w:val="24"/>
           <w:szCs w:val="24"/>
         </w:rPr>
@@ -506,11 +514,24 @@
           <w:sz w:val="24"/>
           <w:szCs w:val="24"/>
         </w:rPr>
-        <w:tab/>
+        <w:t>Xây dựng một công cụ hoặc quy trình giúp phát hiện code được sinh ra từ các công cụ AI (như ChatGPT, Copilot) trong các bài tập lập trình của sinh viên năm nhất</w:t>
+      </w:r>
+      <w:r>
+        <w:rPr>
+          <w:rFonts w:ascii="Times New Roman" w:hAnsi="Times New Roman" w:cs="Times New Roman"/>
+          <w:sz w:val="24"/>
+          <w:szCs w:val="24"/>
+        </w:rPr>
+        <w:t xml:space="preserve"> cụ thể:</w:t>
       </w:r>
     </w:p>
     <w:p>
       <w:pPr>
+        <w:pStyle w:val="ListParagraph"/>
+        <w:numPr>
+          <w:ilvl w:val="0"/>
+          <w:numId w:val="2"/>
+        </w:numPr>
         <w:tabs>
           <w:tab w:val="right" w:leader="dot" w:pos="9356"/>
         </w:tabs>
@@ -528,8 +549,842 @@
           <w:sz w:val="24"/>
           <w:szCs w:val="24"/>
         </w:rPr>
+        <w:t>Thu thập và xây dựng tập dữ liệu bao gồm mã nguồn thật từ sinh viên và mã nguồn do AI tạo.</w:t>
+      </w:r>
+    </w:p>
+    <w:p>
+      <w:pPr>
+        <w:pStyle w:val="ListParagraph"/>
+        <w:numPr>
+          <w:ilvl w:val="0"/>
+          <w:numId w:val="2"/>
+        </w:numPr>
+        <w:tabs>
+          <w:tab w:val="right" w:leader="dot" w:pos="9356"/>
+        </w:tabs>
+        <w:spacing w:before="120" w:after="120" w:line="360" w:lineRule="auto"/>
+        <w:jc w:val="both"/>
+        <w:rPr>
+          <w:rFonts w:ascii="Times New Roman" w:hAnsi="Times New Roman" w:cs="Times New Roman"/>
+          <w:sz w:val="24"/>
+          <w:szCs w:val="24"/>
+        </w:rPr>
+      </w:pPr>
+      <w:r>
+        <w:rPr>
+          <w:rFonts w:ascii="Times New Roman" w:hAnsi="Times New Roman" w:cs="Times New Roman"/>
+          <w:sz w:val="24"/>
+          <w:szCs w:val="24"/>
+        </w:rPr>
+        <w:t>Phân tích đặc trưng của mã nguồn thông qua các phương pháp như: phân tích AST (Abstract Syntax Tree), độ phức tạp, độ lặp lại, cách đặt tên biến/hàm.</w:t>
+      </w:r>
+    </w:p>
+    <w:p>
+      <w:pPr>
+        <w:pStyle w:val="ListParagraph"/>
+        <w:numPr>
+          <w:ilvl w:val="0"/>
+          <w:numId w:val="2"/>
+        </w:numPr>
+        <w:tabs>
+          <w:tab w:val="right" w:leader="dot" w:pos="9356"/>
+        </w:tabs>
+        <w:spacing w:before="120" w:after="120" w:line="360" w:lineRule="auto"/>
+        <w:jc w:val="both"/>
+        <w:rPr>
+          <w:rFonts w:ascii="Times New Roman" w:hAnsi="Times New Roman" w:cs="Times New Roman"/>
+          <w:sz w:val="24"/>
+          <w:szCs w:val="24"/>
+        </w:rPr>
+      </w:pPr>
+      <w:r>
+        <w:rPr>
+          <w:rFonts w:ascii="Times New Roman" w:hAnsi="Times New Roman" w:cs="Times New Roman"/>
+          <w:sz w:val="24"/>
+          <w:szCs w:val="24"/>
+        </w:rPr>
+        <w:t>Xây dựng hệ thống rule-based và/hoặc mô hình học máy nhẹ để đưa ra dự đoán code có phải do AI sinh ra không.</w:t>
+      </w:r>
+    </w:p>
+    <w:p>
+      <w:pPr>
+        <w:pStyle w:val="ListParagraph"/>
+        <w:numPr>
+          <w:ilvl w:val="0"/>
+          <w:numId w:val="2"/>
+        </w:numPr>
+        <w:tabs>
+          <w:tab w:val="right" w:leader="dot" w:pos="9356"/>
+        </w:tabs>
+        <w:spacing w:before="120" w:after="120" w:line="360" w:lineRule="auto"/>
+        <w:jc w:val="both"/>
+        <w:rPr>
+          <w:rFonts w:ascii="Times New Roman" w:hAnsi="Times New Roman" w:cs="Times New Roman"/>
+          <w:sz w:val="24"/>
+          <w:szCs w:val="24"/>
+        </w:rPr>
+      </w:pPr>
+      <w:r>
+        <w:rPr>
+          <w:rFonts w:ascii="Times New Roman" w:hAnsi="Times New Roman" w:cs="Times New Roman"/>
+          <w:sz w:val="24"/>
+          <w:szCs w:val="24"/>
+        </w:rPr>
+        <w:t xml:space="preserve">Đánh giá độ chính xác và khả năng ứng dụng thực tế của </w:t>
+      </w:r>
+      <w:r>
+        <w:rPr>
+          <w:rFonts w:ascii="Times New Roman" w:hAnsi="Times New Roman" w:cs="Times New Roman"/>
+          <w:sz w:val="24"/>
+          <w:szCs w:val="24"/>
+        </w:rPr>
+        <w:t>công cụ, quy trình</w:t>
+      </w:r>
+      <w:r>
+        <w:rPr>
+          <w:rFonts w:ascii="Times New Roman" w:hAnsi="Times New Roman" w:cs="Times New Roman"/>
+          <w:sz w:val="24"/>
+          <w:szCs w:val="24"/>
+        </w:rPr>
+        <w:t>.</w:t>
+      </w:r>
+    </w:p>
+    <w:p>
+      <w:pPr>
+        <w:tabs>
+          <w:tab w:val="right" w:leader="dot" w:pos="9356"/>
+        </w:tabs>
+        <w:spacing w:before="120" w:after="120" w:line="360" w:lineRule="auto"/>
+        <w:jc w:val="both"/>
+        <w:rPr>
+          <w:rFonts w:ascii="Times New Roman" w:hAnsi="Times New Roman" w:cs="Times New Roman"/>
+          <w:b/>
+          <w:bCs/>
+          <w:sz w:val="24"/>
+          <w:szCs w:val="24"/>
+        </w:rPr>
+      </w:pPr>
+      <w:r>
+        <w:rPr>
+          <w:rFonts w:ascii="Times New Roman" w:hAnsi="Times New Roman" w:cs="Times New Roman"/>
+          <w:b/>
+          <w:bCs/>
+          <w:sz w:val="24"/>
+          <w:szCs w:val="24"/>
+        </w:rPr>
+        <w:t xml:space="preserve">Nội dung thực hiện: </w:t>
+      </w:r>
+    </w:p>
+    <w:p>
+      <w:pPr>
+        <w:pStyle w:val="ListParagraph"/>
+        <w:numPr>
+          <w:ilvl w:val="0"/>
+          <w:numId w:val="2"/>
+        </w:numPr>
+        <w:tabs>
+          <w:tab w:val="right" w:leader="dot" w:pos="9356"/>
+        </w:tabs>
+        <w:spacing w:before="120" w:after="120" w:line="360" w:lineRule="auto"/>
+        <w:jc w:val="both"/>
+        <w:rPr>
+          <w:rFonts w:ascii="Times New Roman" w:hAnsi="Times New Roman" w:cs="Times New Roman"/>
+          <w:sz w:val="24"/>
+          <w:szCs w:val="24"/>
+        </w:rPr>
+      </w:pPr>
+      <w:r>
+        <w:rPr>
+          <w:rFonts w:ascii="Times New Roman" w:hAnsi="Times New Roman" w:cs="Times New Roman"/>
+          <w:sz w:val="24"/>
+          <w:szCs w:val="24"/>
+        </w:rPr>
+        <w:t>Tìm hiểu các đặc trưng thường gặp của AI-generated code</w:t>
+      </w:r>
+    </w:p>
+    <w:p>
+      <w:pPr>
+        <w:pStyle w:val="ListParagraph"/>
+        <w:numPr>
+          <w:ilvl w:val="0"/>
+          <w:numId w:val="2"/>
+        </w:numPr>
+        <w:tabs>
+          <w:tab w:val="right" w:leader="dot" w:pos="9356"/>
+        </w:tabs>
+        <w:spacing w:before="120" w:after="120" w:line="360" w:lineRule="auto"/>
+        <w:jc w:val="both"/>
+        <w:rPr>
+          <w:rFonts w:ascii="Times New Roman" w:hAnsi="Times New Roman" w:cs="Times New Roman"/>
+          <w:sz w:val="24"/>
+          <w:szCs w:val="24"/>
+        </w:rPr>
+      </w:pPr>
+      <w:r>
+        <w:rPr>
+          <w:rFonts w:ascii="Times New Roman" w:hAnsi="Times New Roman" w:cs="Times New Roman"/>
+          <w:sz w:val="24"/>
+          <w:szCs w:val="24"/>
+        </w:rPr>
+        <w:t>Thu thập và xây dựng tập dữ liệu gồm 2 nhóm:</w:t>
+      </w:r>
+    </w:p>
+    <w:p>
+      <w:pPr>
+        <w:pStyle w:val="ListParagraph"/>
+        <w:numPr>
+          <w:ilvl w:val="0"/>
+          <w:numId w:val="3"/>
+        </w:numPr>
+        <w:tabs>
+          <w:tab w:val="right" w:leader="dot" w:pos="9356"/>
+        </w:tabs>
+        <w:spacing w:before="120" w:after="120" w:line="360" w:lineRule="auto"/>
+        <w:jc w:val="both"/>
+        <w:rPr>
+          <w:rFonts w:ascii="Times New Roman" w:hAnsi="Times New Roman" w:cs="Times New Roman"/>
+          <w:sz w:val="24"/>
+          <w:szCs w:val="24"/>
+        </w:rPr>
+      </w:pPr>
+      <w:r>
+        <w:rPr>
+          <w:rFonts w:ascii="Times New Roman" w:hAnsi="Times New Roman" w:cs="Times New Roman"/>
+          <w:sz w:val="24"/>
+          <w:szCs w:val="24"/>
+        </w:rPr>
+        <w:t>Mã nguồn của sinh viên năm nhất (C, Java, Python</w:t>
+      </w:r>
+      <w:r>
+        <w:rPr>
+          <w:rFonts w:ascii="Times New Roman" w:hAnsi="Times New Roman" w:cs="Times New Roman"/>
+          <w:sz w:val="24"/>
+          <w:szCs w:val="24"/>
+        </w:rPr>
+        <w:t>, …)</w:t>
+      </w:r>
+    </w:p>
+    <w:p>
+      <w:pPr>
+        <w:pStyle w:val="ListParagraph"/>
+        <w:numPr>
+          <w:ilvl w:val="0"/>
+          <w:numId w:val="3"/>
+        </w:numPr>
+        <w:tabs>
+          <w:tab w:val="right" w:leader="dot" w:pos="9356"/>
+        </w:tabs>
+        <w:spacing w:before="120" w:after="120" w:line="360" w:lineRule="auto"/>
+        <w:jc w:val="both"/>
+        <w:rPr>
+          <w:rFonts w:ascii="Times New Roman" w:hAnsi="Times New Roman" w:cs="Times New Roman"/>
+          <w:sz w:val="24"/>
+          <w:szCs w:val="24"/>
+        </w:rPr>
+      </w:pPr>
+      <w:r>
+        <w:rPr>
+          <w:rFonts w:ascii="Times New Roman" w:hAnsi="Times New Roman" w:cs="Times New Roman"/>
+          <w:sz w:val="24"/>
+          <w:szCs w:val="24"/>
+        </w:rPr>
+        <w:t xml:space="preserve">Mã nguồn do các công cụ AI sinh (ChatGPT, </w:t>
+      </w:r>
+      <w:proofErr w:type="spellStart"/>
+      <w:r>
+        <w:rPr>
+          <w:rFonts w:ascii="Times New Roman" w:hAnsi="Times New Roman" w:cs="Times New Roman"/>
+          <w:sz w:val="24"/>
+          <w:szCs w:val="24"/>
+        </w:rPr>
+        <w:t>Github</w:t>
+      </w:r>
+      <w:proofErr w:type="spellEnd"/>
+      <w:r>
+        <w:rPr>
+          <w:rFonts w:ascii="Times New Roman" w:hAnsi="Times New Roman" w:cs="Times New Roman"/>
+          <w:sz w:val="24"/>
+          <w:szCs w:val="24"/>
+        </w:rPr>
+        <w:t xml:space="preserve"> Copilot</w:t>
+      </w:r>
+      <w:r>
+        <w:rPr>
+          <w:rFonts w:ascii="Times New Roman" w:hAnsi="Times New Roman" w:cs="Times New Roman"/>
+          <w:sz w:val="24"/>
+          <w:szCs w:val="24"/>
+        </w:rPr>
+        <w:t>, …</w:t>
+      </w:r>
+      <w:r>
+        <w:rPr>
+          <w:rFonts w:ascii="Times New Roman" w:hAnsi="Times New Roman" w:cs="Times New Roman"/>
+          <w:sz w:val="24"/>
+          <w:szCs w:val="24"/>
+        </w:rPr>
+        <w:t>)</w:t>
+      </w:r>
+    </w:p>
+    <w:p>
+      <w:pPr>
+        <w:pStyle w:val="ListParagraph"/>
+        <w:numPr>
+          <w:ilvl w:val="0"/>
+          <w:numId w:val="2"/>
+        </w:numPr>
+        <w:tabs>
+          <w:tab w:val="right" w:leader="dot" w:pos="9356"/>
+        </w:tabs>
+        <w:spacing w:before="120" w:after="120" w:line="360" w:lineRule="auto"/>
+        <w:jc w:val="both"/>
+        <w:rPr>
+          <w:rFonts w:ascii="Times New Roman" w:hAnsi="Times New Roman" w:cs="Times New Roman"/>
+          <w:sz w:val="24"/>
+          <w:szCs w:val="24"/>
+        </w:rPr>
+      </w:pPr>
+      <w:r>
+        <w:rPr>
+          <w:rFonts w:ascii="Times New Roman" w:hAnsi="Times New Roman" w:cs="Times New Roman"/>
+          <w:sz w:val="24"/>
+          <w:szCs w:val="24"/>
+        </w:rPr>
+        <w:t>Trích xuất đặc trưng từ mã nguồn:</w:t>
+      </w:r>
+    </w:p>
+    <w:p>
+      <w:pPr>
+        <w:pStyle w:val="ListParagraph"/>
+        <w:numPr>
+          <w:ilvl w:val="0"/>
+          <w:numId w:val="3"/>
+        </w:numPr>
+        <w:tabs>
+          <w:tab w:val="right" w:leader="dot" w:pos="9356"/>
+        </w:tabs>
+        <w:spacing w:before="120" w:after="120" w:line="360" w:lineRule="auto"/>
+        <w:jc w:val="both"/>
+        <w:rPr>
+          <w:rFonts w:ascii="Times New Roman" w:hAnsi="Times New Roman" w:cs="Times New Roman"/>
+          <w:sz w:val="24"/>
+          <w:szCs w:val="24"/>
+        </w:rPr>
+      </w:pPr>
+      <w:r>
+        <w:rPr>
+          <w:rFonts w:ascii="Times New Roman" w:hAnsi="Times New Roman" w:cs="Times New Roman"/>
+          <w:sz w:val="24"/>
+          <w:szCs w:val="24"/>
+        </w:rPr>
+        <w:t>AST (Abstract Syntax Tree)</w:t>
+      </w:r>
+    </w:p>
+    <w:p>
+      <w:pPr>
+        <w:pStyle w:val="ListParagraph"/>
+        <w:numPr>
+          <w:ilvl w:val="0"/>
+          <w:numId w:val="3"/>
+        </w:numPr>
+        <w:tabs>
+          <w:tab w:val="right" w:leader="dot" w:pos="9356"/>
+        </w:tabs>
+        <w:spacing w:before="120" w:after="120" w:line="360" w:lineRule="auto"/>
+        <w:jc w:val="both"/>
+        <w:rPr>
+          <w:rFonts w:ascii="Times New Roman" w:hAnsi="Times New Roman" w:cs="Times New Roman"/>
+          <w:sz w:val="24"/>
+          <w:szCs w:val="24"/>
+        </w:rPr>
+      </w:pPr>
+      <w:r>
+        <w:rPr>
+          <w:rFonts w:ascii="Times New Roman" w:hAnsi="Times New Roman" w:cs="Times New Roman"/>
+          <w:sz w:val="24"/>
+          <w:szCs w:val="24"/>
+        </w:rPr>
+        <w:t>Cyclomatic Complexity</w:t>
+      </w:r>
+    </w:p>
+    <w:p>
+      <w:pPr>
+        <w:pStyle w:val="ListParagraph"/>
+        <w:numPr>
+          <w:ilvl w:val="0"/>
+          <w:numId w:val="3"/>
+        </w:numPr>
+        <w:tabs>
+          <w:tab w:val="right" w:leader="dot" w:pos="9356"/>
+        </w:tabs>
+        <w:spacing w:before="120" w:after="120" w:line="360" w:lineRule="auto"/>
+        <w:jc w:val="both"/>
+        <w:rPr>
+          <w:rFonts w:ascii="Times New Roman" w:hAnsi="Times New Roman" w:cs="Times New Roman"/>
+          <w:sz w:val="24"/>
+          <w:szCs w:val="24"/>
+        </w:rPr>
+      </w:pPr>
+      <w:r>
+        <w:rPr>
+          <w:rFonts w:ascii="Times New Roman" w:hAnsi="Times New Roman" w:cs="Times New Roman"/>
+          <w:sz w:val="24"/>
+          <w:szCs w:val="24"/>
+        </w:rPr>
+        <w:t>Độ lặp từ khóa / cấu trúc</w:t>
+      </w:r>
+    </w:p>
+    <w:p>
+      <w:pPr>
+        <w:pStyle w:val="ListParagraph"/>
+        <w:numPr>
+          <w:ilvl w:val="0"/>
+          <w:numId w:val="3"/>
+        </w:numPr>
+        <w:tabs>
+          <w:tab w:val="right" w:leader="dot" w:pos="9356"/>
+        </w:tabs>
+        <w:spacing w:before="120" w:after="120" w:line="360" w:lineRule="auto"/>
+        <w:jc w:val="both"/>
+        <w:rPr>
+          <w:rFonts w:ascii="Times New Roman" w:hAnsi="Times New Roman" w:cs="Times New Roman"/>
+          <w:sz w:val="24"/>
+          <w:szCs w:val="24"/>
+        </w:rPr>
+      </w:pPr>
+      <w:r>
+        <w:rPr>
+          <w:rFonts w:ascii="Times New Roman" w:hAnsi="Times New Roman" w:cs="Times New Roman"/>
+          <w:sz w:val="24"/>
+          <w:szCs w:val="24"/>
+        </w:rPr>
+        <w:t>Tên biến và hàm</w:t>
+      </w:r>
+    </w:p>
+    <w:p>
+      <w:pPr>
+        <w:pStyle w:val="ListParagraph"/>
+        <w:numPr>
+          <w:ilvl w:val="0"/>
+          <w:numId w:val="2"/>
+        </w:numPr>
+        <w:tabs>
+          <w:tab w:val="right" w:leader="dot" w:pos="9356"/>
+        </w:tabs>
+        <w:spacing w:before="120" w:after="120" w:line="360" w:lineRule="auto"/>
+        <w:jc w:val="both"/>
+        <w:rPr>
+          <w:rFonts w:ascii="Times New Roman" w:hAnsi="Times New Roman" w:cs="Times New Roman"/>
+          <w:sz w:val="24"/>
+          <w:szCs w:val="24"/>
+        </w:rPr>
+      </w:pPr>
+      <w:r>
+        <w:rPr>
+          <w:rFonts w:ascii="Times New Roman" w:hAnsi="Times New Roman" w:cs="Times New Roman"/>
+          <w:sz w:val="24"/>
+          <w:szCs w:val="24"/>
+        </w:rPr>
+        <w:t>Xây dựng mô hình phát hiện:</w:t>
+      </w:r>
+    </w:p>
+    <w:p>
+      <w:pPr>
+        <w:pStyle w:val="ListParagraph"/>
+        <w:numPr>
+          <w:ilvl w:val="0"/>
+          <w:numId w:val="3"/>
+        </w:numPr>
+        <w:tabs>
+          <w:tab w:val="right" w:leader="dot" w:pos="9356"/>
+        </w:tabs>
+        <w:spacing w:before="120" w:after="120" w:line="360" w:lineRule="auto"/>
+        <w:jc w:val="both"/>
+        <w:rPr>
+          <w:rFonts w:ascii="Times New Roman" w:hAnsi="Times New Roman" w:cs="Times New Roman"/>
+          <w:sz w:val="24"/>
+          <w:szCs w:val="24"/>
+        </w:rPr>
+      </w:pPr>
+      <w:r>
+        <w:rPr>
+          <w:rFonts w:ascii="Times New Roman" w:hAnsi="Times New Roman" w:cs="Times New Roman"/>
+          <w:sz w:val="24"/>
+          <w:szCs w:val="24"/>
+        </w:rPr>
+        <w:t>Phương pháp rule-based: định ngưỡng thủ công</w:t>
+      </w:r>
+    </w:p>
+    <w:p>
+      <w:pPr>
+        <w:pStyle w:val="ListParagraph"/>
+        <w:numPr>
+          <w:ilvl w:val="0"/>
+          <w:numId w:val="3"/>
+        </w:numPr>
+        <w:tabs>
+          <w:tab w:val="right" w:leader="dot" w:pos="9356"/>
+        </w:tabs>
+        <w:spacing w:before="120" w:after="120" w:line="360" w:lineRule="auto"/>
+        <w:jc w:val="both"/>
+        <w:rPr>
+          <w:rFonts w:ascii="Times New Roman" w:hAnsi="Times New Roman" w:cs="Times New Roman"/>
+          <w:sz w:val="24"/>
+          <w:szCs w:val="24"/>
+        </w:rPr>
+      </w:pPr>
+      <w:r>
+        <w:rPr>
+          <w:rFonts w:ascii="Times New Roman" w:hAnsi="Times New Roman" w:cs="Times New Roman"/>
+          <w:sz w:val="24"/>
+          <w:szCs w:val="24"/>
+        </w:rPr>
+        <w:t>Phương pháp học máy nhẹ: Decision Tree / Logistic Regression (nếu đủ dữ liệu)</w:t>
+      </w:r>
+    </w:p>
+    <w:p>
+      <w:pPr>
+        <w:pStyle w:val="ListParagraph"/>
+        <w:numPr>
+          <w:ilvl w:val="0"/>
+          <w:numId w:val="2"/>
+        </w:numPr>
+        <w:tabs>
+          <w:tab w:val="right" w:leader="dot" w:pos="9356"/>
+        </w:tabs>
+        <w:spacing w:before="120" w:after="120" w:line="360" w:lineRule="auto"/>
+        <w:jc w:val="both"/>
+        <w:rPr>
+          <w:rFonts w:ascii="Times New Roman" w:hAnsi="Times New Roman" w:cs="Times New Roman"/>
+          <w:sz w:val="24"/>
+          <w:szCs w:val="24"/>
+        </w:rPr>
+      </w:pPr>
+      <w:r>
+        <w:rPr>
+          <w:rFonts w:ascii="Times New Roman" w:hAnsi="Times New Roman" w:cs="Times New Roman"/>
+          <w:sz w:val="24"/>
+          <w:szCs w:val="24"/>
+        </w:rPr>
+        <w:lastRenderedPageBreak/>
+        <w:t>Đánh giá kết quả</w:t>
+      </w:r>
+    </w:p>
+    <w:p>
+      <w:pPr>
+        <w:pStyle w:val="ListParagraph"/>
+        <w:numPr>
+          <w:ilvl w:val="0"/>
+          <w:numId w:val="3"/>
+        </w:numPr>
+        <w:tabs>
+          <w:tab w:val="right" w:leader="dot" w:pos="9356"/>
+        </w:tabs>
+        <w:spacing w:before="120" w:after="120" w:line="360" w:lineRule="auto"/>
+        <w:jc w:val="both"/>
+        <w:rPr>
+          <w:rFonts w:ascii="Times New Roman" w:hAnsi="Times New Roman" w:cs="Times New Roman"/>
+          <w:sz w:val="24"/>
+          <w:szCs w:val="24"/>
+        </w:rPr>
+      </w:pPr>
+      <w:r>
+        <w:rPr>
+          <w:rFonts w:ascii="Times New Roman" w:hAnsi="Times New Roman" w:cs="Times New Roman"/>
+          <w:sz w:val="24"/>
+          <w:szCs w:val="24"/>
+        </w:rPr>
+        <w:t>So sánh giữa rule-based và machine learning</w:t>
+      </w:r>
+    </w:p>
+    <w:p>
+      <w:pPr>
+        <w:pStyle w:val="ListParagraph"/>
+        <w:numPr>
+          <w:ilvl w:val="0"/>
+          <w:numId w:val="3"/>
+        </w:numPr>
+        <w:tabs>
+          <w:tab w:val="right" w:leader="dot" w:pos="9356"/>
+        </w:tabs>
+        <w:spacing w:before="120" w:after="120" w:line="360" w:lineRule="auto"/>
+        <w:jc w:val="both"/>
+        <w:rPr>
+          <w:rFonts w:ascii="Times New Roman" w:hAnsi="Times New Roman" w:cs="Times New Roman"/>
+          <w:sz w:val="24"/>
+          <w:szCs w:val="24"/>
+        </w:rPr>
+      </w:pPr>
+      <w:r>
+        <w:rPr>
+          <w:rFonts w:ascii="Times New Roman" w:hAnsi="Times New Roman" w:cs="Times New Roman"/>
+          <w:sz w:val="24"/>
+          <w:szCs w:val="24"/>
+        </w:rPr>
+        <w:t>Kiểm thử hệ thống trên các bài tập thực tế</w:t>
+      </w:r>
+    </w:p>
+    <w:p>
+      <w:pPr>
+        <w:tabs>
+          <w:tab w:val="right" w:leader="dot" w:pos="9356"/>
+        </w:tabs>
+        <w:spacing w:before="120" w:after="120" w:line="360" w:lineRule="auto"/>
+        <w:jc w:val="both"/>
+        <w:rPr>
+          <w:rFonts w:ascii="Times New Roman" w:hAnsi="Times New Roman" w:cs="Times New Roman"/>
+          <w:b/>
+          <w:bCs/>
+          <w:sz w:val="24"/>
+          <w:szCs w:val="24"/>
+        </w:rPr>
+      </w:pPr>
+      <w:r>
+        <w:rPr>
+          <w:rFonts w:ascii="Times New Roman" w:hAnsi="Times New Roman" w:cs="Times New Roman"/>
+          <w:b/>
+          <w:bCs/>
+          <w:sz w:val="24"/>
+          <w:szCs w:val="24"/>
+        </w:rPr>
+        <w:t>Phương pháp thực hiện:</w:t>
+      </w:r>
+    </w:p>
+    <w:p>
+      <w:pPr>
+        <w:pStyle w:val="ListParagraph"/>
+        <w:numPr>
+          <w:ilvl w:val="0"/>
+          <w:numId w:val="2"/>
+        </w:numPr>
+        <w:tabs>
+          <w:tab w:val="right" w:leader="dot" w:pos="9356"/>
+        </w:tabs>
+        <w:spacing w:before="120" w:after="120" w:line="360" w:lineRule="auto"/>
+        <w:jc w:val="both"/>
+        <w:rPr>
+          <w:rFonts w:ascii="Times New Roman" w:hAnsi="Times New Roman" w:cs="Times New Roman"/>
+          <w:sz w:val="24"/>
+          <w:szCs w:val="24"/>
+        </w:rPr>
+      </w:pPr>
+      <w:r>
+        <w:rPr>
+          <w:rFonts w:ascii="Times New Roman" w:hAnsi="Times New Roman" w:cs="Times New Roman"/>
+          <w:sz w:val="24"/>
+          <w:szCs w:val="24"/>
+        </w:rPr>
+        <w:t>Phương pháp phân tích và trích xuất đặc trưng</w:t>
+      </w:r>
+    </w:p>
+    <w:p>
+      <w:pPr>
+        <w:pStyle w:val="ListParagraph"/>
+        <w:numPr>
+          <w:ilvl w:val="0"/>
+          <w:numId w:val="3"/>
+        </w:numPr>
+        <w:tabs>
+          <w:tab w:val="right" w:leader="dot" w:pos="9356"/>
+        </w:tabs>
+        <w:spacing w:before="120" w:after="120" w:line="360" w:lineRule="auto"/>
+        <w:jc w:val="both"/>
+        <w:rPr>
+          <w:rFonts w:ascii="Times New Roman" w:hAnsi="Times New Roman" w:cs="Times New Roman"/>
+          <w:sz w:val="24"/>
+          <w:szCs w:val="24"/>
+        </w:rPr>
+      </w:pPr>
+      <w:r>
+        <w:rPr>
+          <w:rFonts w:ascii="Times New Roman" w:hAnsi="Times New Roman" w:cs="Times New Roman"/>
+          <w:sz w:val="24"/>
+          <w:szCs w:val="24"/>
+        </w:rPr>
+        <w:t>Sử dụng AST để phân tích cấu trúc mã nguồn</w:t>
+      </w:r>
+    </w:p>
+    <w:p>
+      <w:pPr>
+        <w:pStyle w:val="ListParagraph"/>
+        <w:numPr>
+          <w:ilvl w:val="0"/>
+          <w:numId w:val="3"/>
+        </w:numPr>
+        <w:tabs>
+          <w:tab w:val="right" w:leader="dot" w:pos="9356"/>
+        </w:tabs>
+        <w:spacing w:before="120" w:after="120" w:line="360" w:lineRule="auto"/>
+        <w:jc w:val="both"/>
+        <w:rPr>
+          <w:rFonts w:ascii="Times New Roman" w:hAnsi="Times New Roman" w:cs="Times New Roman"/>
+          <w:sz w:val="24"/>
+          <w:szCs w:val="24"/>
+        </w:rPr>
+      </w:pPr>
+      <w:r>
+        <w:rPr>
+          <w:rFonts w:ascii="Times New Roman" w:hAnsi="Times New Roman" w:cs="Times New Roman"/>
+          <w:sz w:val="24"/>
+          <w:szCs w:val="24"/>
+        </w:rPr>
+        <w:t>Tính toán các đặc trưng như: số lượng node AST, số lần xuất hiện của cấu trúc điều khiển, độ sâu cây AST, độ lặp mã.</w:t>
+      </w:r>
+    </w:p>
+    <w:p>
+      <w:pPr>
+        <w:pStyle w:val="ListParagraph"/>
+        <w:numPr>
+          <w:ilvl w:val="0"/>
+          <w:numId w:val="2"/>
+        </w:numPr>
+        <w:tabs>
+          <w:tab w:val="right" w:leader="dot" w:pos="9356"/>
+        </w:tabs>
+        <w:spacing w:before="120" w:after="120" w:line="360" w:lineRule="auto"/>
+        <w:jc w:val="both"/>
+        <w:rPr>
+          <w:rFonts w:ascii="Times New Roman" w:hAnsi="Times New Roman" w:cs="Times New Roman"/>
+          <w:sz w:val="24"/>
+          <w:szCs w:val="24"/>
+        </w:rPr>
+      </w:pPr>
+      <w:r>
+        <w:rPr>
+          <w:rFonts w:ascii="Times New Roman" w:hAnsi="Times New Roman" w:cs="Times New Roman"/>
+          <w:sz w:val="24"/>
+          <w:szCs w:val="24"/>
+        </w:rPr>
+        <w:t>Phương pháp xây dựng mô hình phát hiện</w:t>
+      </w:r>
+    </w:p>
+    <w:p>
+      <w:pPr>
+        <w:tabs>
+          <w:tab w:val="right" w:leader="dot" w:pos="9356"/>
+        </w:tabs>
+        <w:spacing w:before="120" w:after="120" w:line="360" w:lineRule="auto"/>
+        <w:jc w:val="both"/>
+        <w:rPr>
+          <w:rFonts w:ascii="Times New Roman" w:hAnsi="Times New Roman" w:cs="Times New Roman"/>
+          <w:b/>
+          <w:bCs/>
+          <w:sz w:val="24"/>
+          <w:szCs w:val="24"/>
+        </w:rPr>
+      </w:pPr>
+      <w:r>
+        <w:rPr>
+          <w:rFonts w:ascii="Times New Roman" w:hAnsi="Times New Roman" w:cs="Times New Roman"/>
+          <w:b/>
+          <w:bCs/>
+          <w:sz w:val="24"/>
+          <w:szCs w:val="24"/>
+        </w:rPr>
+        <w:t>Bố cục đ</w:t>
+      </w:r>
+      <w:r>
+        <w:rPr>
+          <w:rFonts w:ascii="Times New Roman" w:hAnsi="Times New Roman" w:cs="Times New Roman"/>
+          <w:b/>
+          <w:bCs/>
+          <w:sz w:val="24"/>
+          <w:szCs w:val="24"/>
+        </w:rPr>
+        <w:t>ề tài</w:t>
+      </w:r>
+      <w:r>
+        <w:rPr>
+          <w:rFonts w:ascii="Times New Roman" w:hAnsi="Times New Roman" w:cs="Times New Roman"/>
+          <w:b/>
+          <w:bCs/>
+          <w:sz w:val="24"/>
+          <w:szCs w:val="24"/>
+        </w:rPr>
+        <w:t>:</w:t>
+      </w:r>
+    </w:p>
+    <w:p>
+      <w:pPr>
+        <w:tabs>
+          <w:tab w:val="right" w:leader="dot" w:pos="9356"/>
+        </w:tabs>
+        <w:spacing w:before="120" w:after="120" w:line="360" w:lineRule="auto"/>
+        <w:jc w:val="both"/>
+        <w:rPr>
+          <w:rFonts w:ascii="Times New Roman" w:hAnsi="Times New Roman" w:cs="Times New Roman"/>
+          <w:sz w:val="24"/>
+          <w:szCs w:val="24"/>
+        </w:rPr>
+      </w:pPr>
+      <w:r>
+        <w:rPr>
+          <w:rFonts w:ascii="Times New Roman" w:hAnsi="Times New Roman" w:cs="Times New Roman"/>
+          <w:sz w:val="24"/>
+          <w:szCs w:val="24"/>
+        </w:rPr>
         <w:tab/>
       </w:r>
+    </w:p>
+    <w:p>
+      <w:pPr>
+        <w:tabs>
+          <w:tab w:val="right" w:leader="dot" w:pos="9356"/>
+        </w:tabs>
+        <w:spacing w:before="120" w:after="120" w:line="360" w:lineRule="auto"/>
+        <w:jc w:val="both"/>
+        <w:rPr>
+          <w:rFonts w:ascii="Times New Roman" w:hAnsi="Times New Roman" w:cs="Times New Roman"/>
+          <w:sz w:val="24"/>
+          <w:szCs w:val="24"/>
+        </w:rPr>
+      </w:pPr>
+      <w:r>
+        <w:rPr>
+          <w:rFonts w:ascii="Times New Roman" w:hAnsi="Times New Roman" w:cs="Times New Roman"/>
+          <w:sz w:val="24"/>
+          <w:szCs w:val="24"/>
+        </w:rPr>
+        <w:tab/>
+      </w:r>
+    </w:p>
+    <w:p>
+      <w:pPr>
+        <w:tabs>
+          <w:tab w:val="right" w:leader="dot" w:pos="9356"/>
+        </w:tabs>
+        <w:spacing w:before="120" w:after="120" w:line="360" w:lineRule="auto"/>
+        <w:jc w:val="both"/>
+        <w:rPr>
+          <w:rFonts w:ascii="Times New Roman" w:hAnsi="Times New Roman" w:cs="Times New Roman"/>
+          <w:sz w:val="24"/>
+          <w:szCs w:val="24"/>
+        </w:rPr>
+      </w:pPr>
+      <w:r>
+        <w:rPr>
+          <w:rFonts w:ascii="Times New Roman" w:hAnsi="Times New Roman" w:cs="Times New Roman"/>
+          <w:sz w:val="24"/>
+          <w:szCs w:val="24"/>
+        </w:rPr>
+        <w:tab/>
+      </w:r>
+    </w:p>
+    <w:p>
+      <w:pPr>
+        <w:pStyle w:val="ListParagraph"/>
+        <w:tabs>
+          <w:tab w:val="left" w:pos="284"/>
+          <w:tab w:val="right" w:leader="dot" w:pos="9356"/>
+        </w:tabs>
+        <w:spacing w:before="120" w:after="120" w:line="360" w:lineRule="auto"/>
+        <w:ind w:left="0"/>
+        <w:jc w:val="both"/>
+        <w:rPr>
+          <w:rFonts w:ascii="Times New Roman" w:hAnsi="Times New Roman" w:cs="Times New Roman"/>
+          <w:sz w:val="24"/>
+          <w:szCs w:val="24"/>
+        </w:rPr>
+      </w:pPr>
     </w:p>
     <w:p>
       <w:pPr>
@@ -557,23 +1412,7 @@
           <w:sz w:val="24"/>
           <w:szCs w:val="24"/>
         </w:rPr>
-        <w:t xml:space="preserve">Nội dung </w:t>
-      </w:r>
-      <w:r>
-        <w:rPr>
-          <w:rFonts w:ascii="Times New Roman" w:hAnsi="Times New Roman" w:cs="Times New Roman"/>
-          <w:sz w:val="24"/>
-          <w:szCs w:val="24"/>
-        </w:rPr>
-        <w:t>thực hiện</w:t>
-      </w:r>
-      <w:r>
-        <w:rPr>
-          <w:rFonts w:ascii="Times New Roman" w:hAnsi="Times New Roman" w:cs="Times New Roman"/>
-          <w:sz w:val="24"/>
-          <w:szCs w:val="24"/>
-        </w:rPr>
-        <w:t>:</w:t>
+        <w:t>Tài liệu tham khảo:</w:t>
       </w:r>
       <w:r>
         <w:rPr>
@@ -582,14 +1421,6 @@
           <w:szCs w:val="24"/>
         </w:rPr>
         <w:t xml:space="preserve"> </w:t>
-      </w:r>
-      <w:r>
-        <w:rPr>
-          <w:rFonts w:ascii="Times New Roman" w:hAnsi="Times New Roman" w:cs="Times New Roman"/>
-          <w:sz w:val="24"/>
-          <w:szCs w:val="24"/>
-        </w:rPr>
-        <w:tab/>
       </w:r>
     </w:p>
     <w:p>
@@ -613,14 +1444,6 @@
         </w:rPr>
         <w:tab/>
       </w:r>
-      <w:r>
-        <w:rPr>
-          <w:rFonts w:ascii="Times New Roman" w:hAnsi="Times New Roman" w:cs="Times New Roman"/>
-          <w:sz w:val="24"/>
-          <w:szCs w:val="24"/>
-        </w:rPr>
-        <w:tab/>
-      </w:r>
     </w:p>
     <w:p>
       <w:pPr>
@@ -643,14 +1466,6 @@
         </w:rPr>
         <w:tab/>
       </w:r>
-      <w:r>
-        <w:rPr>
-          <w:rFonts w:ascii="Times New Roman" w:hAnsi="Times New Roman" w:cs="Times New Roman"/>
-          <w:sz w:val="24"/>
-          <w:szCs w:val="24"/>
-        </w:rPr>
-        <w:tab/>
-      </w:r>
     </w:p>
     <w:p>
       <w:pPr>
@@ -665,14 +1480,6 @@
           <w:szCs w:val="24"/>
         </w:rPr>
       </w:pPr>
-      <w:r>
-        <w:rPr>
-          <w:rFonts w:ascii="Times New Roman" w:hAnsi="Times New Roman" w:cs="Times New Roman"/>
-          <w:sz w:val="24"/>
-          <w:szCs w:val="24"/>
-        </w:rPr>
-        <w:tab/>
-      </w:r>
       <w:r>
         <w:rPr>
           <w:rFonts w:ascii="Times New Roman" w:hAnsi="Times New Roman" w:cs="Times New Roman"/>
@@ -708,297 +1515,6 @@
           <w:sz w:val="24"/>
           <w:szCs w:val="24"/>
         </w:rPr>
-        <w:t>Phương pháp thực hiện:</w:t>
-      </w:r>
-      <w:r>
-        <w:rPr>
-          <w:rFonts w:ascii="Times New Roman" w:hAnsi="Times New Roman" w:cs="Times New Roman"/>
-          <w:sz w:val="24"/>
-          <w:szCs w:val="24"/>
-        </w:rPr>
-        <w:tab/>
-      </w:r>
-    </w:p>
-    <w:p>
-      <w:pPr>
-        <w:tabs>
-          <w:tab w:val="right" w:leader="dot" w:pos="9356"/>
-        </w:tabs>
-        <w:spacing w:before="120" w:after="120" w:line="360" w:lineRule="auto"/>
-        <w:jc w:val="both"/>
-        <w:rPr>
-          <w:rFonts w:ascii="Times New Roman" w:hAnsi="Times New Roman" w:cs="Times New Roman"/>
-          <w:sz w:val="24"/>
-          <w:szCs w:val="24"/>
-        </w:rPr>
-      </w:pPr>
-      <w:r>
-        <w:rPr>
-          <w:rFonts w:ascii="Times New Roman" w:hAnsi="Times New Roman" w:cs="Times New Roman"/>
-          <w:sz w:val="24"/>
-          <w:szCs w:val="24"/>
-        </w:rPr>
-        <w:tab/>
-      </w:r>
-    </w:p>
-    <w:p>
-      <w:pPr>
-        <w:pStyle w:val="ListParagraph"/>
-        <w:numPr>
-          <w:ilvl w:val="0"/>
-          <w:numId w:val="1"/>
-        </w:numPr>
-        <w:tabs>
-          <w:tab w:val="left" w:pos="284"/>
-          <w:tab w:val="right" w:leader="dot" w:pos="9356"/>
-        </w:tabs>
-        <w:spacing w:before="120" w:after="120" w:line="360" w:lineRule="auto"/>
-        <w:ind w:left="0" w:firstLine="0"/>
-        <w:jc w:val="both"/>
-        <w:rPr>
-          <w:rFonts w:ascii="Times New Roman" w:hAnsi="Times New Roman" w:cs="Times New Roman"/>
-          <w:sz w:val="24"/>
-          <w:szCs w:val="24"/>
-        </w:rPr>
-      </w:pPr>
-      <w:r>
-        <w:rPr>
-          <w:rFonts w:ascii="Times New Roman" w:hAnsi="Times New Roman" w:cs="Times New Roman"/>
-          <w:sz w:val="24"/>
-          <w:szCs w:val="24"/>
-        </w:rPr>
-        <w:t>Bố cục đ</w:t>
-      </w:r>
-      <w:r>
-        <w:rPr>
-          <w:rFonts w:ascii="Times New Roman" w:hAnsi="Times New Roman" w:cs="Times New Roman"/>
-          <w:sz w:val="24"/>
-          <w:szCs w:val="24"/>
-        </w:rPr>
-        <w:t>ề tài</w:t>
-      </w:r>
-      <w:r>
-        <w:rPr>
-          <w:rFonts w:ascii="Times New Roman" w:hAnsi="Times New Roman" w:cs="Times New Roman"/>
-          <w:sz w:val="24"/>
-          <w:szCs w:val="24"/>
-        </w:rPr>
-        <w:t>:</w:t>
-      </w:r>
-    </w:p>
-    <w:p>
-      <w:pPr>
-        <w:tabs>
-          <w:tab w:val="right" w:leader="dot" w:pos="9356"/>
-        </w:tabs>
-        <w:spacing w:before="120" w:after="120" w:line="360" w:lineRule="auto"/>
-        <w:jc w:val="both"/>
-        <w:rPr>
-          <w:rFonts w:ascii="Times New Roman" w:hAnsi="Times New Roman" w:cs="Times New Roman"/>
-          <w:sz w:val="24"/>
-          <w:szCs w:val="24"/>
-        </w:rPr>
-      </w:pPr>
-      <w:r>
-        <w:rPr>
-          <w:rFonts w:ascii="Times New Roman" w:hAnsi="Times New Roman" w:cs="Times New Roman"/>
-          <w:sz w:val="24"/>
-          <w:szCs w:val="24"/>
-        </w:rPr>
-        <w:tab/>
-      </w:r>
-    </w:p>
-    <w:p>
-      <w:pPr>
-        <w:tabs>
-          <w:tab w:val="right" w:leader="dot" w:pos="9356"/>
-        </w:tabs>
-        <w:spacing w:before="120" w:after="120" w:line="360" w:lineRule="auto"/>
-        <w:jc w:val="both"/>
-        <w:rPr>
-          <w:rFonts w:ascii="Times New Roman" w:hAnsi="Times New Roman" w:cs="Times New Roman"/>
-          <w:sz w:val="24"/>
-          <w:szCs w:val="24"/>
-        </w:rPr>
-      </w:pPr>
-      <w:r>
-        <w:rPr>
-          <w:rFonts w:ascii="Times New Roman" w:hAnsi="Times New Roman" w:cs="Times New Roman"/>
-          <w:sz w:val="24"/>
-          <w:szCs w:val="24"/>
-        </w:rPr>
-        <w:tab/>
-      </w:r>
-    </w:p>
-    <w:p>
-      <w:pPr>
-        <w:tabs>
-          <w:tab w:val="right" w:leader="dot" w:pos="9356"/>
-        </w:tabs>
-        <w:spacing w:before="120" w:after="120" w:line="360" w:lineRule="auto"/>
-        <w:jc w:val="both"/>
-        <w:rPr>
-          <w:rFonts w:ascii="Times New Roman" w:hAnsi="Times New Roman" w:cs="Times New Roman"/>
-          <w:sz w:val="24"/>
-          <w:szCs w:val="24"/>
-        </w:rPr>
-      </w:pPr>
-      <w:r>
-        <w:rPr>
-          <w:rFonts w:ascii="Times New Roman" w:hAnsi="Times New Roman" w:cs="Times New Roman"/>
-          <w:sz w:val="24"/>
-          <w:szCs w:val="24"/>
-        </w:rPr>
-        <w:tab/>
-      </w:r>
-    </w:p>
-    <w:p>
-      <w:pPr>
-        <w:pStyle w:val="ListParagraph"/>
-        <w:tabs>
-          <w:tab w:val="left" w:pos="284"/>
-          <w:tab w:val="right" w:leader="dot" w:pos="9356"/>
-        </w:tabs>
-        <w:spacing w:before="120" w:after="120" w:line="360" w:lineRule="auto"/>
-        <w:ind w:left="0"/>
-        <w:jc w:val="both"/>
-        <w:rPr>
-          <w:rFonts w:ascii="Times New Roman" w:hAnsi="Times New Roman" w:cs="Times New Roman"/>
-          <w:sz w:val="24"/>
-          <w:szCs w:val="24"/>
-        </w:rPr>
-      </w:pPr>
-    </w:p>
-    <w:p>
-      <w:pPr>
-        <w:pStyle w:val="ListParagraph"/>
-        <w:numPr>
-          <w:ilvl w:val="0"/>
-          <w:numId w:val="1"/>
-        </w:numPr>
-        <w:tabs>
-          <w:tab w:val="left" w:pos="284"/>
-          <w:tab w:val="right" w:leader="dot" w:pos="9356"/>
-        </w:tabs>
-        <w:spacing w:before="120" w:after="120" w:line="360" w:lineRule="auto"/>
-        <w:ind w:left="0" w:firstLine="0"/>
-        <w:jc w:val="both"/>
-        <w:rPr>
-          <w:rFonts w:ascii="Times New Roman" w:hAnsi="Times New Roman" w:cs="Times New Roman"/>
-          <w:sz w:val="24"/>
-          <w:szCs w:val="24"/>
-        </w:rPr>
-      </w:pPr>
-      <w:r>
-        <w:rPr>
-          <w:rFonts w:ascii="Times New Roman" w:hAnsi="Times New Roman" w:cs="Times New Roman"/>
-          <w:sz w:val="24"/>
-          <w:szCs w:val="24"/>
-        </w:rPr>
-        <w:t>Tài liệu tham khảo:</w:t>
-      </w:r>
-      <w:r>
-        <w:rPr>
-          <w:rFonts w:ascii="Times New Roman" w:hAnsi="Times New Roman" w:cs="Times New Roman"/>
-          <w:sz w:val="24"/>
-          <w:szCs w:val="24"/>
-        </w:rPr>
-        <w:t xml:space="preserve"> </w:t>
-      </w:r>
-    </w:p>
-    <w:p>
-      <w:pPr>
-        <w:tabs>
-          <w:tab w:val="right" w:leader="dot" w:pos="9356"/>
-        </w:tabs>
-        <w:spacing w:before="120" w:after="120" w:line="360" w:lineRule="auto"/>
-        <w:jc w:val="both"/>
-        <w:rPr>
-          <w:rFonts w:ascii="Times New Roman" w:hAnsi="Times New Roman" w:cs="Times New Roman"/>
-          <w:sz w:val="24"/>
-          <w:szCs w:val="24"/>
-        </w:rPr>
-      </w:pPr>
-      <w:r>
-        <w:rPr>
-          <w:rFonts w:ascii="Times New Roman" w:hAnsi="Times New Roman" w:cs="Times New Roman"/>
-          <w:sz w:val="24"/>
-          <w:szCs w:val="24"/>
-        </w:rPr>
-        <w:tab/>
-      </w:r>
-    </w:p>
-    <w:p>
-      <w:pPr>
-        <w:tabs>
-          <w:tab w:val="right" w:leader="dot" w:pos="9356"/>
-        </w:tabs>
-        <w:spacing w:before="120" w:after="120" w:line="360" w:lineRule="auto"/>
-        <w:jc w:val="both"/>
-        <w:rPr>
-          <w:rFonts w:ascii="Times New Roman" w:hAnsi="Times New Roman" w:cs="Times New Roman"/>
-          <w:sz w:val="24"/>
-          <w:szCs w:val="24"/>
-        </w:rPr>
-      </w:pPr>
-      <w:r>
-        <w:rPr>
-          <w:rFonts w:ascii="Times New Roman" w:hAnsi="Times New Roman" w:cs="Times New Roman"/>
-          <w:sz w:val="24"/>
-          <w:szCs w:val="24"/>
-        </w:rPr>
-        <w:tab/>
-      </w:r>
-    </w:p>
-    <w:p>
-      <w:pPr>
-        <w:tabs>
-          <w:tab w:val="right" w:leader="dot" w:pos="9356"/>
-        </w:tabs>
-        <w:spacing w:before="120" w:after="120" w:line="360" w:lineRule="auto"/>
-        <w:jc w:val="both"/>
-        <w:rPr>
-          <w:rFonts w:ascii="Times New Roman" w:hAnsi="Times New Roman" w:cs="Times New Roman"/>
-          <w:sz w:val="24"/>
-          <w:szCs w:val="24"/>
-        </w:rPr>
-      </w:pPr>
-      <w:r>
-        <w:rPr>
-          <w:rFonts w:ascii="Times New Roman" w:hAnsi="Times New Roman" w:cs="Times New Roman"/>
-          <w:sz w:val="24"/>
-          <w:szCs w:val="24"/>
-        </w:rPr>
-        <w:tab/>
-      </w:r>
-    </w:p>
-    <w:p>
-      <w:pPr>
-        <w:pStyle w:val="ListParagraph"/>
-        <w:numPr>
-          <w:ilvl w:val="0"/>
-          <w:numId w:val="1"/>
-        </w:numPr>
-        <w:tabs>
-          <w:tab w:val="left" w:pos="284"/>
-          <w:tab w:val="right" w:leader="dot" w:pos="9356"/>
-        </w:tabs>
-        <w:spacing w:before="120" w:after="120" w:line="360" w:lineRule="auto"/>
-        <w:ind w:left="0" w:firstLine="0"/>
-        <w:jc w:val="both"/>
-        <w:rPr>
-          <w:rFonts w:ascii="Times New Roman" w:hAnsi="Times New Roman" w:cs="Times New Roman"/>
-          <w:sz w:val="24"/>
-          <w:szCs w:val="24"/>
-        </w:rPr>
-      </w:pPr>
-      <w:r>
-        <w:rPr>
-          <w:rFonts w:ascii="Times New Roman" w:hAnsi="Times New Roman" w:cs="Times New Roman"/>
-          <w:sz w:val="24"/>
-          <w:szCs w:val="24"/>
-        </w:rPr>
-        <w:lastRenderedPageBreak/>
         <w:t>Kế hoạch thực hiện đ</w:t>
       </w:r>
       <w:r>
@@ -1415,7 +1931,41 @@
                 <w:sz w:val="24"/>
                 <w:szCs w:val="24"/>
               </w:rPr>
-              <w:t>- Khảo sát các công cụ AI phổ biến (ChatGPT, Copilot, Deepseek, Remini)</w:t>
+              <w:t xml:space="preserve">- Khảo sát các công cụ AI phổ biến (ChatGPT, Copilot, </w:t>
+            </w:r>
+            <w:proofErr w:type="spellStart"/>
+            <w:r>
+              <w:rPr>
+                <w:rFonts w:ascii="Times New Roman" w:hAnsi="Times New Roman" w:cs="Times New Roman"/>
+                <w:sz w:val="24"/>
+                <w:szCs w:val="24"/>
+              </w:rPr>
+              <w:t>Deepseek</w:t>
+            </w:r>
+            <w:proofErr w:type="spellEnd"/>
+            <w:r>
+              <w:rPr>
+                <w:rFonts w:ascii="Times New Roman" w:hAnsi="Times New Roman" w:cs="Times New Roman"/>
+                <w:sz w:val="24"/>
+                <w:szCs w:val="24"/>
+              </w:rPr>
+              <w:t>, Remini</w:t>
+            </w:r>
+            <w:r>
+              <w:rPr>
+                <w:rFonts w:ascii="Times New Roman" w:hAnsi="Times New Roman" w:cs="Times New Roman"/>
+                <w:sz w:val="24"/>
+                <w:szCs w:val="24"/>
+              </w:rPr>
+              <w:t>, …</w:t>
+            </w:r>
+            <w:r>
+              <w:rPr>
+                <w:rFonts w:ascii="Times New Roman" w:hAnsi="Times New Roman" w:cs="Times New Roman"/>
+                <w:sz w:val="24"/>
+                <w:szCs w:val="24"/>
+              </w:rPr>
+              <w:t>)</w:t>
             </w:r>
             <w:r>
               <w:rPr>
@@ -1424,6 +1974,14 @@
                 <w:szCs w:val="24"/>
               </w:rPr>
               <w:br/>
+            </w:r>
+            <w:r>
+              <w:rPr>
+                <w:rFonts w:ascii="Times New Roman" w:hAnsi="Times New Roman" w:cs="Times New Roman"/>
+                <w:sz w:val="24"/>
+                <w:szCs w:val="24"/>
+              </w:rPr>
+              <w:lastRenderedPageBreak/>
               <w:t>- Thu thập mẫu mã nguồn sinh từ AI</w:t>
             </w:r>
             <w:r>
@@ -1770,8 +2328,34 @@
                 <w:szCs w:val="24"/>
               </w:rPr>
               <w:br/>
-              <w:t>+ Tỷ lệ comment, biến đặt tên chung chung</w:t>
-            </w:r>
+              <w:t>+ T</w:t>
+            </w:r>
+            <w:r>
+              <w:rPr>
+                <w:rFonts w:ascii="Times New Roman" w:hAnsi="Times New Roman" w:cs="Times New Roman"/>
+                <w:sz w:val="24"/>
+                <w:szCs w:val="24"/>
+              </w:rPr>
+              <w:t>ỉ</w:t>
+            </w:r>
+            <w:r>
+              <w:rPr>
+                <w:rFonts w:ascii="Times New Roman" w:hAnsi="Times New Roman" w:cs="Times New Roman"/>
+                <w:sz w:val="24"/>
+                <w:szCs w:val="24"/>
+              </w:rPr>
+              <w:t xml:space="preserve"> lệ comment, biến đặt tên chung </w:t>
+            </w:r>
+            <w:proofErr w:type="spellStart"/>
+            <w:r>
+              <w:rPr>
+                <w:rFonts w:ascii="Times New Roman" w:hAnsi="Times New Roman" w:cs="Times New Roman"/>
+                <w:sz w:val="24"/>
+                <w:szCs w:val="24"/>
+              </w:rPr>
+              <w:t>chung</w:t>
+            </w:r>
+            <w:proofErr w:type="spellEnd"/>
             <w:r>
               <w:rPr>
                 <w:rFonts w:ascii="Times New Roman" w:hAnsi="Times New Roman" w:cs="Times New Roman"/>
@@ -1943,14 +2527,6 @@
                 <w:szCs w:val="24"/>
               </w:rPr>
               <w:br/>
-            </w:r>
-            <w:r>
-              <w:rPr>
-                <w:rFonts w:ascii="Times New Roman" w:hAnsi="Times New Roman" w:cs="Times New Roman"/>
-                <w:sz w:val="24"/>
-                <w:szCs w:val="24"/>
-              </w:rPr>
-              <w:lastRenderedPageBreak/>
               <w:t>- Lập bảng, biểu đồ so sánh, nhận xét</w:t>
             </w:r>
             <w:r>
@@ -2181,6 +2757,7 @@
                 <w:sz w:val="24"/>
                 <w:szCs w:val="24"/>
               </w:rPr>
+              <w:lastRenderedPageBreak/>
               <w:t>Tuần 7</w:t>
             </w:r>
           </w:p>
@@ -2434,7 +3011,25 @@
                 <w:szCs w:val="24"/>
               </w:rPr>
               <w:br/>
-              <w:t>- Giao diện đơn giản (Next.js/FastAPI)</w:t>
+              <w:t>- Giao diện đơn giản (Next.js/</w:t>
+            </w:r>
+            <w:proofErr w:type="spellStart"/>
+            <w:r>
+              <w:rPr>
+                <w:rFonts w:ascii="Times New Roman" w:hAnsi="Times New Roman" w:cs="Times New Roman"/>
+                <w:sz w:val="24"/>
+                <w:szCs w:val="24"/>
+              </w:rPr>
+              <w:t>FastAPI</w:t>
+            </w:r>
+            <w:proofErr w:type="spellEnd"/>
+            <w:r>
+              <w:rPr>
+                <w:rFonts w:ascii="Times New Roman" w:hAnsi="Times New Roman" w:cs="Times New Roman"/>
+                <w:sz w:val="24"/>
+                <w:szCs w:val="24"/>
+              </w:rPr>
+              <w:t>)</w:t>
             </w:r>
             <w:r>
               <w:rPr>
@@ -2810,7 +3405,6 @@
                 <w:sz w:val="24"/>
                 <w:szCs w:val="24"/>
               </w:rPr>
-              <w:lastRenderedPageBreak/>
               <w:t>Tuần 11</w:t>
             </w:r>
           </w:p>
@@ -3033,22 +3627,11 @@
             </w:r>
             <w:r>
               <w:rPr>
-                <w:rStyle w:val="Strong"/>
                 <w:rFonts w:ascii="Times New Roman" w:hAnsi="Times New Roman" w:cs="Times New Roman"/>
                 <w:sz w:val="24"/>
                 <w:szCs w:val="24"/>
               </w:rPr>
               <w:t xml:space="preserve">- </w:t>
-            </w:r>
-            <w:r>
-              <w:rPr>
-                <w:rFonts w:ascii="Times New Roman" w:hAnsi="Times New Roman" w:cs="Times New Roman"/>
-                <w:b/>
-                <w:bCs/>
-                <w:sz w:val="24"/>
-                <w:szCs w:val="24"/>
-              </w:rPr>
-              <w:br/>
             </w:r>
             <w:r>
               <w:rPr>
@@ -3203,6 +3786,118 @@
 <file path=word/numbering.xml><?xml version="1.0" encoding="utf-8"?>
 <w:numbering xmlns:wpc="http://schemas.microsoft.com/office/word/2010/wordprocessingCanvas" xmlns:cx="http://schemas.microsoft.com/office/drawing/2014/chartex" xmlns:cx1="http://schemas.microsoft.com/office/drawing/2015/9/8/chartex" xmlns:cx2="http://schemas.microsoft.com/office/drawing/2015/10/21/chartex" xmlns:cx3="http://schemas.microsoft.com/office/drawing/2016/5/9/chartex" xmlns:cx4="http://schemas.microsoft.com/office/drawing/2016/5/10/chartex" xmlns:cx5="http://schemas.microsoft.com/office/drawing/2016/5/11/chartex" xmlns:cx6="http://schemas.microsoft.com/office/drawing/2016/5/12/chartex" xmlns:cx7="http://schemas.microsoft.com/office/drawing/2016/5/13/chartex" xmlns:cx8="http://schemas.microsoft.com/office/drawing/2016/5/14/chartex" xmlns:mc="http://schemas.openxmlformats.org/markup-compatibility/2006" xmlns:aink="http://schemas.microsoft.com/office/drawing/2016/ink" xmlns:am3d="http://schemas.microsoft.com/office/drawing/2017/model3d" xmlns:o="urn:schemas-microsoft-com:office:office" xmlns:oel="http://schemas.microsoft.com/office/2019/extlst" xmlns:r="http://schemas.openxmlformats.org/officeDocument/2006/relationships" xmlns:m="http://schemas.openxmlformats.org/officeDocument/2006/math" xmlns:v="urn:schemas-microsoft-com:vml" xmlns:wp14="http://schemas.microsoft.com/office/word/2010/wordprocessingDrawing" xmlns:wp="http://schemas.openxmlformats.org/drawingml/2006/wordprocessingDrawing" xmlns:w10="urn:schemas-microsoft-com:office:word" xmlns:w="http://schemas.openxmlformats.org/wordprocessingml/2006/main" xmlns:w14="http://schemas.microsoft.com/office/word/2010/wordml" xmlns:w15="http://schemas.microsoft.com/office/word/2012/wordml" xmlns:w16cex="http://schemas.microsoft.com/office/word/2018/wordml/cex" xmlns:w16cid="http://schemas.microsoft.com/office/word/2016/wordml/cid" xmlns:w16="http://schemas.microsoft.com/office/word/2018/wordml" xmlns:w16sdtdh="http://schemas.microsoft.com/office/word/2020/wordml/sdtdatahash" xmlns:w16se="http://schemas.microsoft.com/office/word/2015/wordml/symex" xmlns:wpg="http://schemas.microsoft.com/office/word/2010/wordprocessingGroup" xmlns:wpi="http://schemas.microsoft.com/office/word/2010/wordprocessingInk" xmlns:wne="http://schemas.microsoft.com/office/word/2006/wordml" xmlns:wps="http://schemas.microsoft.com/office/word/2010/wordprocessingShape" mc:Ignorable="w14 w15 w16se w16cid w16 w16cex w16sdtdh wp14">
   <w:abstractNum w:abstractNumId="0" w15:restartNumberingAfterBreak="0">
+    <w:nsid w:val="1B402F8C"/>
+    <w:multiLevelType w:val="hybridMultilevel"/>
+    <w:tmpl w:val="B7141312"/>
+    <w:lvl w:ilvl="0" w:tplc="28246F64">
+      <w:numFmt w:val="bullet"/>
+      <w:lvlText w:val="-"/>
+      <w:lvlJc w:val="left"/>
+      <w:pPr>
+        <w:ind w:left="644" w:hanging="360"/>
+      </w:pPr>
+      <w:rPr>
+        <w:rFonts w:ascii="Times New Roman" w:eastAsiaTheme="minorHAnsi" w:hAnsi="Times New Roman" w:cs="Times New Roman" w:hint="default"/>
+      </w:rPr>
+    </w:lvl>
+    <w:lvl w:ilvl="1" w:tplc="04090003" w:tentative="1">
+      <w:start w:val="1"/>
+      <w:numFmt w:val="bullet"/>
+      <w:lvlText w:val="o"/>
+      <w:lvlJc w:val="left"/>
+      <w:pPr>
+        <w:ind w:left="1364" w:hanging="360"/>
+      </w:pPr>
+      <w:rPr>
+        <w:rFonts w:ascii="Courier New" w:hAnsi="Courier New" w:cs="Courier New" w:hint="default"/>
+      </w:rPr>
+    </w:lvl>
+    <w:lvl w:ilvl="2" w:tplc="04090005" w:tentative="1">
+      <w:start w:val="1"/>
+      <w:numFmt w:val="bullet"/>
+      <w:lvlText w:val=""/>
+      <w:lvlJc w:val="left"/>
+      <w:pPr>
+        <w:ind w:left="2084" w:hanging="360"/>
+      </w:pPr>
+      <w:rPr>
+        <w:rFonts w:ascii="Wingdings" w:hAnsi="Wingdings" w:hint="default"/>
+      </w:rPr>
+    </w:lvl>
+    <w:lvl w:ilvl="3" w:tplc="04090001" w:tentative="1">
+      <w:start w:val="1"/>
+      <w:numFmt w:val="bullet"/>
+      <w:lvlText w:val=""/>
+      <w:lvlJc w:val="left"/>
+      <w:pPr>
+        <w:ind w:left="2804" w:hanging="360"/>
+      </w:pPr>
+      <w:rPr>
+        <w:rFonts w:ascii="Symbol" w:hAnsi="Symbol" w:hint="default"/>
+      </w:rPr>
+    </w:lvl>
+    <w:lvl w:ilvl="4" w:tplc="04090003" w:tentative="1">
+      <w:start w:val="1"/>
+      <w:numFmt w:val="bullet"/>
+      <w:lvlText w:val="o"/>
+      <w:lvlJc w:val="left"/>
+      <w:pPr>
+        <w:ind w:left="3524" w:hanging="360"/>
+      </w:pPr>
+      <w:rPr>
+        <w:rFonts w:ascii="Courier New" w:hAnsi="Courier New" w:cs="Courier New" w:hint="default"/>
+      </w:rPr>
+    </w:lvl>
+    <w:lvl w:ilvl="5" w:tplc="04090005" w:tentative="1">
+      <w:start w:val="1"/>
+      <w:numFmt w:val="bullet"/>
+      <w:lvlText w:val=""/>
+      <w:lvlJc w:val="left"/>
+      <w:pPr>
+        <w:ind w:left="4244" w:hanging="360"/>
+      </w:pPr>
+      <w:rPr>
+        <w:rFonts w:ascii="Wingdings" w:hAnsi="Wingdings" w:hint="default"/>
+      </w:rPr>
+    </w:lvl>
+    <w:lvl w:ilvl="6" w:tplc="04090001" w:tentative="1">
+      <w:start w:val="1"/>
+      <w:numFmt w:val="bullet"/>
+      <w:lvlText w:val=""/>
+      <w:lvlJc w:val="left"/>
+      <w:pPr>
+        <w:ind w:left="4964" w:hanging="360"/>
+      </w:pPr>
+      <w:rPr>
+        <w:rFonts w:ascii="Symbol" w:hAnsi="Symbol" w:hint="default"/>
+      </w:rPr>
+    </w:lvl>
+    <w:lvl w:ilvl="7" w:tplc="04090003" w:tentative="1">
+      <w:start w:val="1"/>
+      <w:numFmt w:val="bullet"/>
+      <w:lvlText w:val="o"/>
+      <w:lvlJc w:val="left"/>
+      <w:pPr>
+        <w:ind w:left="5684" w:hanging="360"/>
+      </w:pPr>
+      <w:rPr>
+        <w:rFonts w:ascii="Courier New" w:hAnsi="Courier New" w:cs="Courier New" w:hint="default"/>
+      </w:rPr>
+    </w:lvl>
+    <w:lvl w:ilvl="8" w:tplc="04090005" w:tentative="1">
+      <w:start w:val="1"/>
+      <w:numFmt w:val="bullet"/>
+      <w:lvlText w:val=""/>
+      <w:lvlJc w:val="left"/>
+      <w:pPr>
+        <w:ind w:left="6404" w:hanging="360"/>
+      </w:pPr>
+      <w:rPr>
+        <w:rFonts w:ascii="Wingdings" w:hAnsi="Wingdings" w:hint="default"/>
+      </w:rPr>
+    </w:lvl>
+  </w:abstractNum>
+  <w:abstractNum w:abstractNumId="1" w15:restartNumberingAfterBreak="0">
     <w:nsid w:val="3D116C45"/>
     <w:multiLevelType w:val="hybridMultilevel"/>
     <w:tmpl w:val="EA4E5FA8"/>
@@ -3291,8 +3986,127 @@
       </w:pPr>
     </w:lvl>
   </w:abstractNum>
+  <w:abstractNum w:abstractNumId="2" w15:restartNumberingAfterBreak="0">
+    <w:nsid w:val="50E3521E"/>
+    <w:multiLevelType w:val="hybridMultilevel"/>
+    <w:tmpl w:val="0486E5B6"/>
+    <w:lvl w:ilvl="0" w:tplc="149E4A1E">
+      <w:start w:val="3"/>
+      <w:numFmt w:val="bullet"/>
+      <w:lvlText w:val="+"/>
+      <w:lvlJc w:val="left"/>
+      <w:pPr>
+        <w:ind w:left="1070" w:hanging="360"/>
+      </w:pPr>
+      <w:rPr>
+        <w:rFonts w:ascii="Times New Roman" w:eastAsia="Times New Roman" w:hAnsi="Times New Roman" w:cs="Times New Roman" w:hint="default"/>
+      </w:rPr>
+    </w:lvl>
+    <w:lvl w:ilvl="1" w:tplc="04090003" w:tentative="1">
+      <w:start w:val="1"/>
+      <w:numFmt w:val="bullet"/>
+      <w:lvlText w:val="o"/>
+      <w:lvlJc w:val="left"/>
+      <w:pPr>
+        <w:ind w:left="1790" w:hanging="360"/>
+      </w:pPr>
+      <w:rPr>
+        <w:rFonts w:ascii="Courier New" w:hAnsi="Courier New" w:cs="Courier New" w:hint="default"/>
+      </w:rPr>
+    </w:lvl>
+    <w:lvl w:ilvl="2" w:tplc="04090005" w:tentative="1">
+      <w:start w:val="1"/>
+      <w:numFmt w:val="bullet"/>
+      <w:lvlText w:val=""/>
+      <w:lvlJc w:val="left"/>
+      <w:pPr>
+        <w:ind w:left="2510" w:hanging="360"/>
+      </w:pPr>
+      <w:rPr>
+        <w:rFonts w:ascii="Wingdings" w:hAnsi="Wingdings" w:hint="default"/>
+      </w:rPr>
+    </w:lvl>
+    <w:lvl w:ilvl="3" w:tplc="04090001" w:tentative="1">
+      <w:start w:val="1"/>
+      <w:numFmt w:val="bullet"/>
+      <w:lvlText w:val=""/>
+      <w:lvlJc w:val="left"/>
+      <w:pPr>
+        <w:ind w:left="3230" w:hanging="360"/>
+      </w:pPr>
+      <w:rPr>
+        <w:rFonts w:ascii="Symbol" w:hAnsi="Symbol" w:hint="default"/>
+      </w:rPr>
+    </w:lvl>
+    <w:lvl w:ilvl="4" w:tplc="04090003" w:tentative="1">
+      <w:start w:val="1"/>
+      <w:numFmt w:val="bullet"/>
+      <w:lvlText w:val="o"/>
+      <w:lvlJc w:val="left"/>
+      <w:pPr>
+        <w:ind w:left="3950" w:hanging="360"/>
+      </w:pPr>
+      <w:rPr>
+        <w:rFonts w:ascii="Courier New" w:hAnsi="Courier New" w:cs="Courier New" w:hint="default"/>
+      </w:rPr>
+    </w:lvl>
+    <w:lvl w:ilvl="5" w:tplc="04090005" w:tentative="1">
+      <w:start w:val="1"/>
+      <w:numFmt w:val="bullet"/>
+      <w:lvlText w:val=""/>
+      <w:lvlJc w:val="left"/>
+      <w:pPr>
+        <w:ind w:left="4670" w:hanging="360"/>
+      </w:pPr>
+      <w:rPr>
+        <w:rFonts w:ascii="Wingdings" w:hAnsi="Wingdings" w:hint="default"/>
+      </w:rPr>
+    </w:lvl>
+    <w:lvl w:ilvl="6" w:tplc="04090001" w:tentative="1">
+      <w:start w:val="1"/>
+      <w:numFmt w:val="bullet"/>
+      <w:lvlText w:val=""/>
+      <w:lvlJc w:val="left"/>
+      <w:pPr>
+        <w:ind w:left="5390" w:hanging="360"/>
+      </w:pPr>
+      <w:rPr>
+        <w:rFonts w:ascii="Symbol" w:hAnsi="Symbol" w:hint="default"/>
+      </w:rPr>
+    </w:lvl>
+    <w:lvl w:ilvl="7" w:tplc="04090003" w:tentative="1">
+      <w:start w:val="1"/>
+      <w:numFmt w:val="bullet"/>
+      <w:lvlText w:val="o"/>
+      <w:lvlJc w:val="left"/>
+      <w:pPr>
+        <w:ind w:left="6110" w:hanging="360"/>
+      </w:pPr>
+      <w:rPr>
+        <w:rFonts w:ascii="Courier New" w:hAnsi="Courier New" w:cs="Courier New" w:hint="default"/>
+      </w:rPr>
+    </w:lvl>
+    <w:lvl w:ilvl="8" w:tplc="04090005" w:tentative="1">
+      <w:start w:val="1"/>
+      <w:numFmt w:val="bullet"/>
+      <w:lvlText w:val=""/>
+      <w:lvlJc w:val="left"/>
+      <w:pPr>
+        <w:ind w:left="6830" w:hanging="360"/>
+      </w:pPr>
+      <w:rPr>
+        <w:rFonts w:ascii="Wingdings" w:hAnsi="Wingdings" w:hint="default"/>
+      </w:rPr>
+    </w:lvl>
+  </w:abstractNum>
   <w:num w:numId="1" w16cid:durableId="1324240914">
+    <w:abstractNumId w:val="1"/>
+  </w:num>
+  <w:num w:numId="2" w16cid:durableId="1124620520">
     <w:abstractNumId w:val="0"/>
+  </w:num>
+  <w:num w:numId="3" w16cid:durableId="1813519293">
+    <w:abstractNumId w:val="2"/>
   </w:num>
 </w:numbering>
 </file>
@@ -3699,7 +4513,6 @@
   <w:style w:type="character" w:default="1" w:styleId="DefaultParagraphFont">
     <w:name w:val="Default Paragraph Font"/>
     <w:uiPriority w:val="1"/>
-    <w:semiHidden/>
     <w:unhideWhenUsed/>
   </w:style>
   <w:style w:type="table" w:default="1" w:styleId="TableNormal">

</xml_diff>